<commit_message>
Add newest version of class diagram and database design
</commit_message>
<xml_diff>
--- a/Document/UseCase&ActivityDiagram&ClassDiagram/Class diagram.docx
+++ b/Document/UseCase&ActivityDiagram&ClassDiagram/Class diagram.docx
@@ -3,16 +3,15 @@
 <w:document xmlns:wpc="http://schemas.microsoft.com/office/word/2010/wordprocessingCanvas" xmlns:cx="http://schemas.microsoft.com/office/drawing/2014/chartex" xmlns:cx1="http://schemas.microsoft.com/office/drawing/2015/9/8/chartex" xmlns:cx2="http://schemas.microsoft.com/office/drawing/2015/10/21/chartex" xmlns:cx3="http://schemas.microsoft.com/office/drawing/2016/5/9/chartex" xmlns:cx4="http://schemas.microsoft.com/office/drawing/2016/5/10/chartex" xmlns:cx5="http://schemas.microsoft.com/office/drawing/2016/5/11/chartex" xmlns:mc="http://schemas.openxmlformats.org/markup-compatibility/2006" xmlns:o="urn:schemas-microsoft-com:office:office" xmlns:r="http://schemas.openxmlformats.org/officeDocument/2006/relationships" xmlns:m="http://schemas.openxmlformats.org/officeDocument/2006/math" xmlns:v="urn:schemas-microsoft-com:vml" xmlns:wp14="http://schemas.microsoft.com/office/word/2010/wordprocessingDrawing" xmlns:wp="http://schemas.openxmlformats.org/drawingml/2006/wordprocessingDrawing" xmlns:w10="urn:schemas-microsoft-com:office:word" xmlns:w="http://schemas.openxmlformats.org/wordprocessingml/2006/main" xmlns:w14="http://schemas.microsoft.com/office/word/2010/wordml" xmlns:w15="http://schemas.microsoft.com/office/word/2012/wordml" xmlns:w16se="http://schemas.microsoft.com/office/word/2015/wordml/symex" xmlns:wpg="http://schemas.microsoft.com/office/word/2010/wordprocessingGroup" xmlns:wpi="http://schemas.microsoft.com/office/word/2010/wordprocessingInk" xmlns:wne="http://schemas.microsoft.com/office/word/2006/wordml" xmlns:wps="http://schemas.microsoft.com/office/word/2010/wordprocessingShape" mc:Ignorable="w14 w15 w16se wp14">
   <w:body>
     <w:p>
-      <w:bookmarkStart w:id="0" w:name="_GoBack"/>
       <w:r>
         <w:rPr>
           <w:noProof/>
         </w:rPr>
         <w:drawing>
           <wp:inline distT="0" distB="0" distL="0" distR="0">
-            <wp:extent cx="5943600" cy="3112777"/>
-            <wp:effectExtent l="0" t="0" r="0" b="0"/>
-            <wp:docPr id="2" name="Picture 2"/>
+            <wp:extent cx="5943600" cy="3828607"/>
+            <wp:effectExtent l="0" t="0" r="0" b="635"/>
+            <wp:docPr id="3" name="Picture 3"/>
             <wp:cNvGraphicFramePr>
               <a:graphicFrameLocks xmlns:a="http://schemas.openxmlformats.org/drawingml/2006/main" noChangeAspect="1"/>
             </wp:cNvGraphicFramePr>
@@ -20,7 +19,7 @@
               <a:graphicData uri="http://schemas.openxmlformats.org/drawingml/2006/picture">
                 <pic:pic xmlns:pic="http://schemas.openxmlformats.org/drawingml/2006/picture">
                   <pic:nvPicPr>
-                    <pic:cNvPr id="0" name="Picture 1"/>
+                    <pic:cNvPr id="0" name="Picture 2"/>
                     <pic:cNvPicPr>
                       <a:picLocks noChangeAspect="1" noChangeArrowheads="1"/>
                     </pic:cNvPicPr>
@@ -41,7 +40,7 @@
                   <pic:spPr bwMode="auto">
                     <a:xfrm>
                       <a:off x="0" y="0"/>
-                      <a:ext cx="5943600" cy="3112777"/>
+                      <a:ext cx="5943600" cy="3828607"/>
                     </a:xfrm>
                     <a:prstGeom prst="rect">
                       <a:avLst/>
@@ -57,6 +56,7 @@
           </wp:inline>
         </w:drawing>
       </w:r>
+      <w:bookmarkStart w:id="0" w:name="_GoBack"/>
       <w:bookmarkEnd w:id="0"/>
     </w:p>
     <w:sectPr>

</xml_diff>